<commit_message>
Big Ass Template completed, starting corrections
</commit_message>
<xml_diff>
--- a/Motor/Big Ass Fan/template.docx
+++ b/Motor/Big Ass Fan/template.docx
@@ -138,22 +138,7 @@
               <w:jc w:val="both"/>
             </w:pPr>
             <w:r>
-              <w:rPr>
-                <w:highlight w:val="yellow"/>
-              </w:rPr>
-              <w:t>$</w:t>
-            </w:r>
-            <w:r>
-              <w:rPr>
-                <w:highlight w:val="yellow"/>
-              </w:rPr>
-              <w:t>4,</w:t>
-            </w:r>
-            <w:r>
-              <w:rPr>
-                <w:highlight w:val="yellow"/>
-              </w:rPr>
-              <w:t>283</w:t>
+              <w:t>${ACS}</w:t>
             </w:r>
           </w:p>
         </w:tc>
@@ -190,10 +175,7 @@
               <w:jc w:val="both"/>
             </w:pPr>
             <w:r>
-              <w:rPr>
-                <w:highlight w:val="yellow"/>
-              </w:rPr>
-              <w:t>$45,000</w:t>
+              <w:t>${IC}</w:t>
             </w:r>
           </w:p>
         </w:tc>
@@ -230,13 +212,7 @@
               <w:jc w:val="both"/>
             </w:pPr>
             <w:r>
-              <w:rPr>
-                <w:highlight w:val="yellow"/>
-              </w:rPr>
-              <w:t>10.5</w:t>
-            </w:r>
-            <w:r>
-              <w:t xml:space="preserve"> years</w:t>
+              <w:t>${PB}</w:t>
             </w:r>
           </w:p>
         </w:tc>
@@ -273,16 +249,7 @@
               <w:jc w:val="both"/>
             </w:pPr>
             <w:r>
-              <w:rPr>
-                <w:highlight w:val="yellow"/>
-              </w:rPr>
-              <w:t>7</w:t>
-            </w:r>
-            <w:r>
-              <w:rPr>
-                <w:highlight w:val="yellow"/>
-              </w:rPr>
-              <w:t>00</w:t>
+              <w:t>${NGS}</w:t>
             </w:r>
             <w:r>
               <w:t xml:space="preserve"> MMBtu</w:t>
@@ -325,10 +292,7 @@
               <w:jc w:val="both"/>
             </w:pPr>
             <w:r>
-              <w:rPr>
-                <w:highlight w:val="yellow"/>
-              </w:rPr>
-              <w:t>-1,938</w:t>
+              <w:t>${ES}</w:t>
             </w:r>
             <w:r>
               <w:t xml:space="preserve"> kWh</w:t>
@@ -377,16 +341,7 @@
               <w:jc w:val="both"/>
             </w:pPr>
             <w:r>
-              <w:rPr>
-                <w:highlight w:val="yellow"/>
-              </w:rPr>
-              <w:t>-</w:t>
-            </w:r>
-            <w:r>
-              <w:rPr>
-                <w:highlight w:val="yellow"/>
-              </w:rPr>
-              <w:t>11.2</w:t>
+              <w:t>${DS}</w:t>
             </w:r>
             <w:r>
               <w:t xml:space="preserve"> kW</w:t>
@@ -659,28 +614,19 @@
       <w:r>
         <w:t xml:space="preserve">made by using the following approach. It is recommended to initially install </w:t>
       </w:r>
-      <w:commentRangeStart w:id="1"/>
-      <w:r>
-        <w:rPr>
-          <w:highlight w:val="yellow"/>
-        </w:rPr>
-        <w:t>ten</w:t>
-      </w:r>
-      <w:commentRangeEnd w:id="1"/>
-      <w:r>
-        <w:rPr>
-          <w:rStyle w:val="CommentReference"/>
-        </w:rPr>
-        <w:commentReference w:id="1"/>
-      </w:r>
-      <w:r>
-        <w:t xml:space="preserve"> </w:t>
-      </w:r>
-      <w:r>
-        <w:rPr>
-          <w:highlight w:val="cyan"/>
-        </w:rPr>
-        <w:t>33</w:t>
+      <w:r>
+        <w:t>${</w:t>
+      </w:r>
+      <w:proofErr w:type="spellStart"/>
+      <w:r>
+        <w:t>FANStr</w:t>
+      </w:r>
+      <w:proofErr w:type="spellEnd"/>
+      <w:r>
+        <w:t xml:space="preserve">} </w:t>
+      </w:r>
+      <w:r>
+        <w:t>${DIA}</w:t>
       </w:r>
       <w:r>
         <w:t xml:space="preserve"> ft. diameter </w:t>
@@ -841,19 +787,10 @@
         <w:t xml:space="preserve">assumed to be </w:t>
       </w:r>
       <w:r>
-        <w:rPr>
-          <w:highlight w:val="cyan"/>
-        </w:rPr>
-        <w:t>10</w:t>
-      </w:r>
-      <w:r>
-        <w:rPr>
-          <w:highlight w:val="cyan"/>
-        </w:rPr>
-        <w:t>%</w:t>
-      </w:r>
-      <w:r>
-        <w:t>/</w:t>
+        <w:t>${PR}</w:t>
+      </w:r>
+      <w:r>
+        <w:t>%/</w:t>
       </w:r>
       <w:proofErr w:type="spellStart"/>
       <w:r>
@@ -896,18 +833,33 @@
       </w:r>
       <w:proofErr w:type="spellEnd"/>
       <w:r>
-        <w:t xml:space="preserve"> </w:t>
+        <w:t xml:space="preserve"> natu</w:t>
+      </w:r>
+      <w:r>
+        <w:t>r</w:t>
+      </w:r>
+      <w:r>
+        <w:t>al gas</w:t>
+      </w:r>
+      <w:r>
+        <w:t xml:space="preserve"> usage for heating, MMBtu/</w:t>
       </w:r>
       <w:proofErr w:type="spellStart"/>
       <w:r>
-        <w:t>natutal</w:t>
+        <w:t>yr</w:t>
       </w:r>
       <w:proofErr w:type="spellEnd"/>
       <w:r>
-        <w:t xml:space="preserve"> gas</w:t>
-      </w:r>
-      <w:r>
-        <w:t xml:space="preserve"> usage for heating, MMBtu/</w:t>
+        <w:t xml:space="preserve"> (</w:t>
+      </w:r>
+      <w:r>
+        <w:t xml:space="preserve">estimated: </w:t>
+      </w:r>
+      <w:r>
+        <w:t>${NGU}</w:t>
+      </w:r>
+      <w:r>
+        <w:t xml:space="preserve"> MMBtu/</w:t>
       </w:r>
       <w:proofErr w:type="spellStart"/>
       <w:r>
@@ -915,29 +867,9 @@
       </w:r>
       <w:proofErr w:type="spellEnd"/>
       <w:r>
-        <w:t xml:space="preserve"> (</w:t>
-      </w:r>
-      <w:r>
-        <w:t xml:space="preserve">estimated: </w:t>
-      </w:r>
-      <w:r>
-        <w:rPr>
-          <w:highlight w:val="cyan"/>
-        </w:rPr>
-        <w:t>7,000</w:t>
-      </w:r>
-      <w:r>
-        <w:t xml:space="preserve"> MMBtu/</w:t>
-      </w:r>
-      <w:proofErr w:type="spellStart"/>
-      <w:r>
-        <w:t>yr</w:t>
-      </w:r>
-      <w:proofErr w:type="spellEnd"/>
-      <w:r>
         <w:t>).</w:t>
       </w:r>
-      <w:bookmarkStart w:id="2" w:name="_Hlk119490441"/>
+      <w:bookmarkStart w:id="1" w:name="_Hlk119490441"/>
     </w:p>
     <w:p>
       <w:pPr>
@@ -963,10 +895,7 @@
         <w:t xml:space="preserve">= </w:t>
       </w:r>
       <w:r>
-        <w:rPr>
-          <w:highlight w:val="cyan"/>
-        </w:rPr>
-        <w:t>10</w:t>
+        <w:t>${PR}</w:t>
       </w:r>
       <w:r>
         <w:t>%</w:t>
@@ -981,16 +910,7 @@
         <w:t xml:space="preserve"> </w:t>
       </w:r>
       <w:r>
-        <w:rPr>
-          <w:highlight w:val="cyan"/>
-        </w:rPr>
-        <w:t>7,0</w:t>
-      </w:r>
-      <w:r>
-        <w:rPr>
-          <w:highlight w:val="cyan"/>
-        </w:rPr>
-        <w:t>00</w:t>
+        <w:t>${NGU}</w:t>
       </w:r>
       <w:r>
         <w:t xml:space="preserve"> MMBtu/</w:t>
@@ -1021,16 +941,7 @@
         <w:t xml:space="preserve">= </w:t>
       </w:r>
       <w:r>
-        <w:rPr>
-          <w:highlight w:val="yellow"/>
-        </w:rPr>
-        <w:t>7</w:t>
-      </w:r>
-      <w:r>
-        <w:rPr>
-          <w:highlight w:val="yellow"/>
-        </w:rPr>
-        <w:t>00</w:t>
+        <w:t>${NGS}</w:t>
       </w:r>
       <w:r>
         <w:t xml:space="preserve"> MMBtu/</w:t>
@@ -1168,10 +1079,7 @@
         <w:t xml:space="preserve">Number of proposed fans: </w:t>
       </w:r>
       <w:r>
-        <w:rPr>
-          <w:highlight w:val="cyan"/>
-        </w:rPr>
-        <w:t>10</w:t>
+        <w:t>${FAN}</w:t>
       </w:r>
     </w:p>
     <w:p>
@@ -1201,10 +1109,7 @@
         <w:t xml:space="preserve">: </w:t>
       </w:r>
       <w:r>
-        <w:rPr>
-          <w:highlight w:val="cyan"/>
-        </w:rPr>
-        <w:t>1</w:t>
+        <w:t>${HP}</w:t>
       </w:r>
       <w:r>
         <w:t xml:space="preserve"> HP</w:t>
@@ -1233,7 +1138,13 @@
       </w:r>
       <w:r>
         <w:tab/>
-        <w:t>= Conversion constant, 0.7457 kW/HP</w:t>
+        <w:t>= Conversion constant</w:t>
+      </w:r>
+      <w:r>
+        <w:t>:</w:t>
+      </w:r>
+      <w:r>
+        <w:t xml:space="preserve"> 0.7457 kW/HP</w:t>
       </w:r>
     </w:p>
     <w:p>
@@ -1254,10 +1165,7 @@
         <w:t xml:space="preserve">= Operating hours of existing fans, </w:t>
       </w:r>
       <w:r>
-        <w:rPr>
-          <w:highlight w:val="yellow"/>
-        </w:rPr>
-        <w:t>1,040</w:t>
+        <w:t>${OH}</w:t>
       </w:r>
       <w:r>
         <w:t xml:space="preserve"> </w:t>
@@ -1273,15 +1181,12 @@
       <w:r>
         <w:t xml:space="preserve"> </w:t>
       </w:r>
-      <w:bookmarkStart w:id="3" w:name="_Hlk107346325"/>
+      <w:bookmarkStart w:id="2" w:name="_Hlk107346325"/>
       <w:r>
         <w:t>(</w:t>
       </w:r>
       <w:r>
-        <w:rPr>
-          <w:highlight w:val="cyan"/>
-        </w:rPr>
-        <w:t>8</w:t>
+        <w:t>${HR}</w:t>
       </w:r>
       <w:r>
         <w:t xml:space="preserve"> h</w:t>
@@ -1290,19 +1195,13 @@
         <w:t xml:space="preserve">ours per day, </w:t>
       </w:r>
       <w:r>
-        <w:rPr>
-          <w:highlight w:val="cyan"/>
-        </w:rPr>
-        <w:t>5</w:t>
+        <w:t>${DY}</w:t>
       </w:r>
       <w:r>
         <w:t xml:space="preserve"> days per week, </w:t>
       </w:r>
       <w:r>
-        <w:rPr>
-          <w:highlight w:val="cyan"/>
-        </w:rPr>
-        <w:t>26</w:t>
+        <w:t>${WK}</w:t>
       </w:r>
       <w:r>
         <w:t xml:space="preserve"> weeks per year</w:t>
@@ -1310,7 +1209,7 @@
       <w:r>
         <w:t>)</w:t>
       </w:r>
-      <w:bookmarkEnd w:id="3"/>
+      <w:bookmarkEnd w:id="2"/>
     </w:p>
     <w:p>
       <w:pPr>
@@ -1328,10 +1227,7 @@
         <w:t>= -</w:t>
       </w:r>
       <w:r>
-        <w:rPr>
-          <w:highlight w:val="cyan"/>
-        </w:rPr>
-        <w:t>10</w:t>
+        <w:t>${FAN}</w:t>
       </w:r>
       <w:r>
         <w:t xml:space="preserve"> </w:t>
@@ -1343,10 +1239,7 @@
         <w:t xml:space="preserve"> </w:t>
       </w:r>
       <w:r>
-        <w:rPr>
-          <w:highlight w:val="cyan"/>
-        </w:rPr>
-        <w:t>1</w:t>
+        <w:t>${HP}</w:t>
       </w:r>
       <w:r>
         <w:t xml:space="preserve"> </w:t>
@@ -1367,10 +1260,7 @@
         <w:t xml:space="preserve"> </w:t>
       </w:r>
       <w:r>
-        <w:rPr>
-          <w:highlight w:val="yellow"/>
-        </w:rPr>
-        <w:t>1,040</w:t>
+        <w:t>${OH}</w:t>
       </w:r>
       <w:r>
         <w:t xml:space="preserve"> </w:t>
@@ -1404,16 +1294,7 @@
         <w:t xml:space="preserve">= </w:t>
       </w:r>
       <w:r>
-        <w:rPr>
-          <w:highlight w:val="yellow"/>
-        </w:rPr>
-        <w:t>-</w:t>
-      </w:r>
-      <w:r>
-        <w:rPr>
-          <w:highlight w:val="yellow"/>
-        </w:rPr>
-        <w:t>7,755</w:t>
+        <w:t>${ES}</w:t>
       </w:r>
       <w:r>
         <w:t xml:space="preserve"> kWh/</w:t>
@@ -1447,7 +1328,10 @@
         <w:tab/>
       </w:r>
       <w:r>
-        <w:t>DC</w:t>
+        <w:t>D</w:t>
+      </w:r>
+      <w:r>
+        <w:t>S</w:t>
       </w:r>
       <w:r>
         <w:tab/>
@@ -1603,10 +1487,7 @@
         <w:t xml:space="preserve">= - </w:t>
       </w:r>
       <w:r>
-        <w:rPr>
-          <w:highlight w:val="cyan"/>
-        </w:rPr>
-        <w:t>10</w:t>
+        <w:t>${FAN}</w:t>
       </w:r>
       <w:r>
         <w:t xml:space="preserve"> </w:t>
@@ -1618,10 +1499,7 @@
         <w:t xml:space="preserve"> </w:t>
       </w:r>
       <w:r>
-        <w:rPr>
-          <w:highlight w:val="cyan"/>
-        </w:rPr>
-        <w:t>1</w:t>
+        <w:t>${HP}</w:t>
       </w:r>
       <w:r>
         <w:t xml:space="preserve"> HP </w:t>
@@ -1706,22 +1584,7 @@
         <w:t xml:space="preserve">= </w:t>
       </w:r>
       <w:r>
-        <w:rPr>
-          <w:highlight w:val="yellow"/>
-        </w:rPr>
-        <w:t>- 44</w:t>
-      </w:r>
-      <w:r>
-        <w:rPr>
-          <w:highlight w:val="yellow"/>
-        </w:rPr>
-        <w:t>.</w:t>
-      </w:r>
-      <w:r>
-        <w:rPr>
-          <w:highlight w:val="yellow"/>
-        </w:rPr>
-        <w:t>7</w:t>
+        <w:t>${DS}</w:t>
       </w:r>
       <w:r>
         <w:t xml:space="preserve"> kW</w:t>
@@ -1735,7 +1598,7 @@
       </w:r>
       <w:proofErr w:type="spellEnd"/>
     </w:p>
-    <w:bookmarkEnd w:id="2"/>
+    <w:bookmarkEnd w:id="1"/>
     <w:p>
       <w:pPr>
         <w:pStyle w:val="BodyTextIndent"/>
@@ -1854,16 +1717,7 @@
         <w:t xml:space="preserve">= </w:t>
       </w:r>
       <w:r>
-        <w:rPr>
-          <w:highlight w:val="yellow"/>
-        </w:rPr>
-        <w:t>7</w:t>
-      </w:r>
-      <w:r>
-        <w:rPr>
-          <w:highlight w:val="yellow"/>
-        </w:rPr>
-        <w:t>00</w:t>
+        <w:t>${NGS}</w:t>
       </w:r>
       <w:r>
         <w:t xml:space="preserve"> MMBtu/</w:t>
@@ -1883,10 +1737,7 @@
         <w:t xml:space="preserve"> </w:t>
       </w:r>
       <w:r>
-        <w:rPr>
-          <w:highlight w:val="cyan"/>
-        </w:rPr>
-        <w:t>$7.44</w:t>
+        <w:t>${NGC}</w:t>
       </w:r>
       <w:r>
         <w:t>/</w:t>
@@ -1905,10 +1756,7 @@
         <w:t xml:space="preserve"> </w:t>
       </w:r>
       <w:r>
-        <w:rPr>
-          <w:highlight w:val="yellow"/>
-        </w:rPr>
-        <w:t>7755</w:t>
+        <w:t>${ES}</w:t>
       </w:r>
       <w:r>
         <w:t xml:space="preserve"> </w:t>
@@ -1931,10 +1779,7 @@
         <w:t xml:space="preserve"> </w:t>
       </w:r>
       <w:r>
-        <w:rPr>
-          <w:highlight w:val="cyan"/>
-        </w:rPr>
-        <w:t>$0.075</w:t>
+        <w:t>${EC}</w:t>
       </w:r>
       <w:r>
         <w:t xml:space="preserve">/kWh </w:t>
@@ -1950,10 +1795,7 @@
         <w:t xml:space="preserve"> </w:t>
       </w:r>
       <w:r>
-        <w:rPr>
-          <w:highlight w:val="yellow"/>
-        </w:rPr>
-        <w:t>44.7</w:t>
+        <w:t>${DS}</w:t>
       </w:r>
       <w:r>
         <w:t xml:space="preserve"> </w:t>
@@ -1979,10 +1821,7 @@
         <w:t xml:space="preserve"> </w:t>
       </w:r>
       <w:r>
-        <w:rPr>
-          <w:highlight w:val="cyan"/>
-        </w:rPr>
-        <w:t>$7.68</w:t>
+        <w:t>${DC}</w:t>
       </w:r>
       <w:r>
         <w:t>/kW</w:t>
@@ -2005,16 +1844,7 @@
         <w:t xml:space="preserve">= </w:t>
       </w:r>
       <w:r>
-        <w:rPr>
-          <w:highlight w:val="yellow"/>
-        </w:rPr>
-        <w:t>$</w:t>
-      </w:r>
-      <w:r>
-        <w:rPr>
-          <w:highlight w:val="yellow"/>
-        </w:rPr>
-        <w:t>5,208</w:t>
+        <w:t>${NGCS}</w:t>
       </w:r>
       <w:r>
         <w:t>/</w:t>
@@ -2028,16 +1858,7 @@
         <w:t xml:space="preserve"> – </w:t>
       </w:r>
       <w:r>
-        <w:rPr>
-          <w:highlight w:val="yellow"/>
-        </w:rPr>
-        <w:t>$</w:t>
-      </w:r>
-      <w:r>
-        <w:rPr>
-          <w:highlight w:val="yellow"/>
-        </w:rPr>
-        <w:t>582</w:t>
+        <w:t>${ECS}</w:t>
       </w:r>
       <w:r>
         <w:t>/</w:t>
@@ -2048,19 +1869,13 @@
       </w:r>
       <w:proofErr w:type="spellEnd"/>
       <w:r>
-        <w:t xml:space="preserve"> - </w:t>
-      </w:r>
-      <w:r>
-        <w:rPr>
-          <w:highlight w:val="yellow"/>
-        </w:rPr>
-        <w:t>$</w:t>
-      </w:r>
-      <w:r>
-        <w:rPr>
-          <w:highlight w:val="yellow"/>
-        </w:rPr>
-        <w:t>343</w:t>
+        <w:t xml:space="preserve"> </w:t>
+      </w:r>
+      <w:r>
+        <w:t xml:space="preserve">– </w:t>
+      </w:r>
+      <w:r>
+        <w:t>${DCS}</w:t>
       </w:r>
       <w:r>
         <w:t>/</w:t>
@@ -2086,22 +1901,7 @@
         <w:t xml:space="preserve">= </w:t>
       </w:r>
       <w:r>
-        <w:rPr>
-          <w:highlight w:val="yellow"/>
-        </w:rPr>
-        <w:t>$</w:t>
-      </w:r>
-      <w:r>
-        <w:rPr>
-          <w:highlight w:val="yellow"/>
-        </w:rPr>
-        <w:t>4,</w:t>
-      </w:r>
-      <w:r>
-        <w:rPr>
-          <w:highlight w:val="yellow"/>
-        </w:rPr>
-        <w:t>283</w:t>
+        <w:t>${ACS}</w:t>
       </w:r>
       <w:r>
         <w:t>/</w:t>
@@ -2144,16 +1944,7 @@
         <w:t xml:space="preserve">ased on a price of </w:t>
       </w:r>
       <w:r>
-        <w:rPr>
-          <w:highlight w:val="cyan"/>
-        </w:rPr>
-        <w:t>$</w:t>
-      </w:r>
-      <w:r>
-        <w:rPr>
-          <w:highlight w:val="cyan"/>
-        </w:rPr>
-        <w:t>4,500</w:t>
+        <w:t>${COST}</w:t>
       </w:r>
       <w:r>
         <w:t xml:space="preserve"> </w:t>
@@ -2183,10 +1974,7 @@
         <w:t xml:space="preserve"> </w:t>
       </w:r>
       <w:r>
-        <w:rPr>
-          <w:highlight w:val="cyan"/>
-        </w:rPr>
-        <w:t>10</w:t>
+        <w:t>${FAN}</w:t>
       </w:r>
       <w:r>
         <w:t xml:space="preserve"> </w:t>
@@ -2198,24 +1986,13 @@
         <w:t xml:space="preserve">fans is about </w:t>
       </w:r>
       <w:r>
-        <w:rPr>
-          <w:highlight w:val="yellow"/>
-        </w:rPr>
-        <w:t>$45,</w:t>
-      </w:r>
-      <w:commentRangeStart w:id="4"/>
-      <w:r>
-        <w:rPr>
-          <w:highlight w:val="yellow"/>
-        </w:rPr>
-        <w:t>000</w:t>
-      </w:r>
-      <w:commentRangeEnd w:id="4"/>
-      <w:r>
-        <w:rPr>
-          <w:rStyle w:val="CommentReference"/>
-        </w:rPr>
-        <w:commentReference w:id="4"/>
+        <w:t>${</w:t>
+      </w:r>
+      <w:r>
+        <w:t>IC</w:t>
+      </w:r>
+      <w:r>
+        <w:t>}</w:t>
       </w:r>
       <w:r>
         <w:t>.</w:t>
@@ -2230,7 +2007,7 @@
           <w:b/>
         </w:rPr>
       </w:pPr>
-      <w:bookmarkStart w:id="5" w:name="_Toc181783503"/>
+      <w:bookmarkStart w:id="3" w:name="_Toc181783503"/>
       <w:r>
         <w:rPr>
           <w:b/>
@@ -2270,95 +2047,90 @@
       <w:r>
         <w:rPr>
           <w:b/>
-          <w:highlight w:val="cyan"/>
           <w:u w:val="single"/>
         </w:rPr>
-        <w:t>7</w:t>
-      </w:r>
-      <w:r>
-        <w:rPr>
-          <w:b/>
-          <w:highlight w:val="cyan"/>
+        <w:t>${NGS}</w:t>
+      </w:r>
+      <w:r>
+        <w:rPr>
+          <w:b/>
           <w:u w:val="single"/>
         </w:rPr>
-        <w:t>00</w:t>
-      </w:r>
+        <w:t xml:space="preserve"> </w:t>
+      </w:r>
+      <w:proofErr w:type="spellStart"/>
       <w:r>
         <w:rPr>
           <w:b/>
           <w:u w:val="single"/>
         </w:rPr>
-        <w:t xml:space="preserve"> </w:t>
-      </w:r>
-      <w:proofErr w:type="spellStart"/>
+        <w:t>MMbtu</w:t>
+      </w:r>
+      <w:proofErr w:type="spellEnd"/>
+      <w:r>
+        <w:rPr>
+          <w:b/>
+        </w:rPr>
+        <w:t xml:space="preserve">. </w:t>
+      </w:r>
+      <w:r>
+        <w:rPr>
+          <w:b/>
+        </w:rPr>
+        <w:t xml:space="preserve">The </w:t>
+      </w:r>
+      <w:r>
+        <w:rPr>
+          <w:b/>
+        </w:rPr>
+        <w:t xml:space="preserve">annual electricity savings </w:t>
+      </w:r>
+      <w:proofErr w:type="gramStart"/>
+      <w:r>
+        <w:rPr>
+          <w:b/>
+        </w:rPr>
+        <w:t>is</w:t>
+      </w:r>
+      <w:proofErr w:type="gramEnd"/>
+      <w:r>
+        <w:rPr>
+          <w:b/>
+        </w:rPr>
+        <w:t xml:space="preserve"> </w:t>
+      </w:r>
       <w:r>
         <w:rPr>
           <w:b/>
           <w:u w:val="single"/>
         </w:rPr>
-        <w:t>MMbtu</w:t>
-      </w:r>
-      <w:proofErr w:type="spellEnd"/>
-      <w:r>
-        <w:rPr>
-          <w:b/>
-        </w:rPr>
-        <w:t xml:space="preserve">. </w:t>
-      </w:r>
-      <w:r>
-        <w:rPr>
-          <w:b/>
-        </w:rPr>
-        <w:t xml:space="preserve">The </w:t>
-      </w:r>
-      <w:r>
-        <w:rPr>
-          <w:b/>
-        </w:rPr>
-        <w:t xml:space="preserve">annual electricity savings is </w:t>
-      </w:r>
-      <w:r>
-        <w:rPr>
-          <w:b/>
-          <w:highlight w:val="yellow"/>
+        <w:t>${ES}</w:t>
+      </w:r>
+      <w:r>
+        <w:rPr>
+          <w:b/>
           <w:u w:val="single"/>
         </w:rPr>
-        <w:t>-</w:t>
-      </w:r>
-      <w:r>
-        <w:rPr>
-          <w:b/>
-          <w:highlight w:val="yellow"/>
+        <w:t xml:space="preserve"> kWh</w:t>
+      </w:r>
+      <w:r>
+        <w:rPr>
+          <w:b/>
+        </w:rPr>
+        <w:t xml:space="preserve"> and the annual</w:t>
+      </w:r>
+      <w:r>
+        <w:rPr>
+          <w:b/>
+        </w:rPr>
+        <w:t xml:space="preserve"> demand savings is </w:t>
+      </w:r>
+      <w:r>
+        <w:rPr>
+          <w:b/>
           <w:u w:val="single"/>
         </w:rPr>
-        <w:t>1,938</w:t>
-      </w:r>
-      <w:r>
-        <w:rPr>
-          <w:b/>
-          <w:u w:val="single"/>
-        </w:rPr>
-        <w:t xml:space="preserve"> kWh</w:t>
-      </w:r>
-      <w:r>
-        <w:rPr>
-          <w:b/>
-        </w:rPr>
-        <w:t xml:space="preserve"> and the annual</w:t>
-      </w:r>
-      <w:r>
-        <w:rPr>
-          <w:b/>
-        </w:rPr>
-        <w:t xml:space="preserve"> demand savings is </w:t>
-      </w:r>
-      <w:r>
-        <w:rPr>
-          <w:b/>
-          <w:highlight w:val="yellow"/>
-          <w:u w:val="single"/>
-        </w:rPr>
-        <w:t>-11.2</w:t>
+        <w:t>${DS}</w:t>
       </w:r>
       <w:r>
         <w:rPr>
@@ -2390,98 +2162,75 @@
         <w:rPr>
           <w:b/>
         </w:rPr>
-        <w:t xml:space="preserve">ings is </w:t>
-      </w:r>
-      <w:r>
-        <w:rPr>
-          <w:b/>
-          <w:highlight w:val="yellow"/>
+        <w:t xml:space="preserve">ings </w:t>
+      </w:r>
+      <w:proofErr w:type="gramStart"/>
+      <w:r>
+        <w:rPr>
+          <w:b/>
+        </w:rPr>
+        <w:t>is</w:t>
+      </w:r>
+      <w:proofErr w:type="gramEnd"/>
+      <w:r>
+        <w:rPr>
+          <w:b/>
+        </w:rPr>
+        <w:t xml:space="preserve"> </w:t>
+      </w:r>
+      <w:r>
+        <w:rPr>
+          <w:b/>
           <w:u w:val="single"/>
         </w:rPr>
-        <w:t>$</w:t>
-      </w:r>
-      <w:r>
-        <w:rPr>
-          <w:b/>
-          <w:highlight w:val="yellow"/>
+        <w:t>${ACS}</w:t>
+      </w:r>
+      <w:r>
+        <w:rPr>
+          <w:b/>
+        </w:rPr>
+        <w:t xml:space="preserve"> and, with an implementation cost of about </w:t>
+      </w:r>
+      <w:r>
+        <w:rPr>
+          <w:b/>
           <w:u w:val="single"/>
         </w:rPr>
-        <w:t>4,</w:t>
-      </w:r>
-      <w:r>
-        <w:rPr>
-          <w:b/>
-          <w:highlight w:val="yellow"/>
+        <w:t>${</w:t>
+      </w:r>
+      <w:r>
+        <w:rPr>
+          <w:b/>
           <w:u w:val="single"/>
         </w:rPr>
-        <w:t>283</w:t>
-      </w:r>
-      <w:r>
-        <w:rPr>
-          <w:b/>
-        </w:rPr>
-        <w:t xml:space="preserve"> and, with an implementation cost of about </w:t>
-      </w:r>
-      <w:r>
-        <w:rPr>
-          <w:b/>
-          <w:highlight w:val="yellow"/>
+        <w:t>IC</w:t>
+      </w:r>
+      <w:r>
+        <w:rPr>
+          <w:b/>
           <w:u w:val="single"/>
         </w:rPr>
-        <w:t>$</w:t>
-      </w:r>
-      <w:r>
-        <w:rPr>
-          <w:b/>
-          <w:highlight w:val="yellow"/>
+        <w:t>}</w:t>
+      </w:r>
+      <w:r>
+        <w:rPr>
+          <w:b/>
+        </w:rPr>
+        <w:t>, the payback period would be about</w:t>
+      </w:r>
+      <w:bookmarkEnd w:id="3"/>
+      <w:r>
+        <w:rPr>
+          <w:b/>
+        </w:rPr>
+        <w:t xml:space="preserve"> </w:t>
+      </w:r>
+      <w:r>
+        <w:rPr>
+          <w:b/>
           <w:u w:val="single"/>
         </w:rPr>
-        <w:t>45,0</w:t>
-      </w:r>
-      <w:r>
-        <w:rPr>
-          <w:b/>
-          <w:highlight w:val="yellow"/>
-          <w:u w:val="single"/>
-        </w:rPr>
-        <w:t>00</w:t>
-      </w:r>
-      <w:r>
-        <w:rPr>
-          <w:b/>
-        </w:rPr>
-        <w:t>, the payback period would be about</w:t>
-      </w:r>
-      <w:bookmarkEnd w:id="5"/>
-      <w:r>
-        <w:rPr>
-          <w:b/>
-        </w:rPr>
-        <w:t xml:space="preserve"> </w:t>
-      </w:r>
-      <w:r>
-        <w:rPr>
-          <w:b/>
-          <w:highlight w:val="yellow"/>
-          <w:u w:val="single"/>
-        </w:rPr>
-        <w:t>10.5</w:t>
-      </w:r>
-      <w:r>
-        <w:rPr>
-          <w:b/>
-          <w:highlight w:val="yellow"/>
-          <w:u w:val="single"/>
-        </w:rPr>
-        <w:t xml:space="preserve"> </w:t>
-      </w:r>
-      <w:r>
-        <w:rPr>
-          <w:b/>
-          <w:highlight w:val="yellow"/>
-          <w:u w:val="single"/>
-        </w:rPr>
-        <w:t>years</w:t>
+        <w:t>${PB}</w:t>
       </w:r>
       <w:r>
         <w:rPr>
@@ -2545,7 +2294,7 @@
           <w:color w:val="0563C1"/>
         </w:rPr>
       </w:pPr>
-      <w:hyperlink r:id="rId11" w:history="1">
+      <w:hyperlink r:id="rId7" w:history="1">
         <w:r>
           <w:rPr>
             <w:rFonts w:eastAsia="SimSun"/>
@@ -2575,7 +2324,7 @@
           <w:color w:val="0563C1"/>
         </w:rPr>
       </w:pPr>
-      <w:hyperlink r:id="rId12" w:history="1">
+      <w:hyperlink r:id="rId8" w:history="1">
         <w:r>
           <w:rPr>
             <w:rFonts w:eastAsia="SimSun"/>
@@ -2593,68 +2342,6 @@
     </w:sectPr>
   </w:body>
 </w:document>
-</file>
-
-<file path=word/comments.xml><?xml version="1.0" encoding="utf-8"?>
-<w:comments xmlns:wpc="http://schemas.microsoft.com/office/word/2010/wordprocessingCanvas" xmlns:cx="http://schemas.microsoft.com/office/drawing/2014/chartex" xmlns:cx1="http://schemas.microsoft.com/office/drawing/2015/9/8/chartex" xmlns:cx2="http://schemas.microsoft.com/office/drawing/2015/10/21/chartex" xmlns:cx3="http://schemas.microsoft.com/office/drawing/2016/5/9/chartex" xmlns:cx4="http://schemas.microsoft.com/office/drawing/2016/5/10/chartex" xmlns:cx5="http://schemas.microsoft.com/office/drawing/2016/5/11/chartex" xmlns:cx6="http://schemas.microsoft.com/office/drawing/2016/5/12/chartex" xmlns:cx7="http://schemas.microsoft.com/office/drawing/2016/5/13/chartex" xmlns:cx8="http://schemas.microsoft.com/office/drawing/2016/5/14/chartex" xmlns:mc="http://schemas.openxmlformats.org/markup-compatibility/2006" xmlns:aink="http://schemas.microsoft.com/office/drawing/2016/ink" xmlns:am3d="http://schemas.microsoft.com/office/drawing/2017/model3d" xmlns:o="urn:schemas-microsoft-com:office:office" xmlns:oel="http://schemas.microsoft.com/office/2019/extlst" xmlns:r="http://schemas.openxmlformats.org/officeDocument/2006/relationships" xmlns:m="http://schemas.openxmlformats.org/officeDocument/2006/math" xmlns:v="urn:schemas-microsoft-com:vml" xmlns:wp14="http://schemas.microsoft.com/office/word/2010/wordprocessingDrawing" xmlns:wp="http://schemas.openxmlformats.org/drawingml/2006/wordprocessingDrawing" xmlns:w10="urn:schemas-microsoft-com:office:word" xmlns:w="http://schemas.openxmlformats.org/wordprocessingml/2006/main" xmlns:w14="http://schemas.microsoft.com/office/word/2010/wordml" xmlns:w15="http://schemas.microsoft.com/office/word/2012/wordml" xmlns:w16cex="http://schemas.microsoft.com/office/word/2018/wordml/cex" xmlns:w16cid="http://schemas.microsoft.com/office/word/2016/wordml/cid" xmlns:w16="http://schemas.microsoft.com/office/word/2018/wordml" xmlns:w16sdtdh="http://schemas.microsoft.com/office/word/2020/wordml/sdtdatahash" xmlns:w16se="http://schemas.microsoft.com/office/word/2015/wordml/symex" xmlns:wpg="http://schemas.microsoft.com/office/word/2010/wordprocessingGroup" xmlns:wpi="http://schemas.microsoft.com/office/word/2010/wordprocessingInk" xmlns:wne="http://schemas.microsoft.com/office/word/2006/wordml" xmlns:wps="http://schemas.microsoft.com/office/word/2010/wordprocessingShape" mc:Ignorable="w14 w15 w16se w16cid w16 w16cex w16sdtdh wp14">
-  <w:comment w:id="1" w:author="Guanyang Xue" w:date="2024-03-07T15:13:00Z" w:initials="GX">
-    <w:p>
-      <w:r>
-        <w:rPr>
-          <w:rStyle w:val="CommentReference"/>
-        </w:rPr>
-        <w:annotationRef/>
-      </w:r>
-      <w:r>
-        <w:rPr>
-          <w:color w:val="000000"/>
-          <w:sz w:val="20"/>
-          <w:szCs w:val="20"/>
-        </w:rPr>
-        <w:t>Integer in database, num2words()</w:t>
-      </w:r>
-    </w:p>
-  </w:comment>
-  <w:comment w:id="4" w:author="Guanyang Xue" w:date="2024-03-07T15:25:00Z" w:initials="GX">
-    <w:p>
-      <w:r>
-        <w:rPr>
-          <w:rStyle w:val="CommentReference"/>
-        </w:rPr>
-        <w:annotationRef/>
-      </w:r>
-      <w:r>
-        <w:rPr>
-          <w:color w:val="000000"/>
-          <w:sz w:val="20"/>
-          <w:szCs w:val="20"/>
-        </w:rPr>
-        <w:t>Add an optional REBATE block here.</w:t>
-      </w:r>
-    </w:p>
-  </w:comment>
-</w:comments>
-</file>
-
-<file path=word/commentsExtended.xml><?xml version="1.0" encoding="utf-8"?>
-<w15:commentsEx xmlns:wpc="http://schemas.microsoft.com/office/word/2010/wordprocessingCanvas" xmlns:cx="http://schemas.microsoft.com/office/drawing/2014/chartex" xmlns:cx1="http://schemas.microsoft.com/office/drawing/2015/9/8/chartex" xmlns:cx2="http://schemas.microsoft.com/office/drawing/2015/10/21/chartex" xmlns:cx3="http://schemas.microsoft.com/office/drawing/2016/5/9/chartex" xmlns:cx4="http://schemas.microsoft.com/office/drawing/2016/5/10/chartex" xmlns:cx5="http://schemas.microsoft.com/office/drawing/2016/5/11/chartex" xmlns:cx6="http://schemas.microsoft.com/office/drawing/2016/5/12/chartex" xmlns:cx7="http://schemas.microsoft.com/office/drawing/2016/5/13/chartex" xmlns:cx8="http://schemas.microsoft.com/office/drawing/2016/5/14/chartex" xmlns:mc="http://schemas.openxmlformats.org/markup-compatibility/2006" xmlns:aink="http://schemas.microsoft.com/office/drawing/2016/ink" xmlns:am3d="http://schemas.microsoft.com/office/drawing/2017/model3d" xmlns:o="urn:schemas-microsoft-com:office:office" xmlns:oel="http://schemas.microsoft.com/office/2019/extlst" xmlns:r="http://schemas.openxmlformats.org/officeDocument/2006/relationships" xmlns:m="http://schemas.openxmlformats.org/officeDocument/2006/math" xmlns:v="urn:schemas-microsoft-com:vml" xmlns:wp14="http://schemas.microsoft.com/office/word/2010/wordprocessingDrawing" xmlns:wp="http://schemas.openxmlformats.org/drawingml/2006/wordprocessingDrawing" xmlns:w10="urn:schemas-microsoft-com:office:word" xmlns:w="http://schemas.openxmlformats.org/wordprocessingml/2006/main" xmlns:w14="http://schemas.microsoft.com/office/word/2010/wordml" xmlns:w15="http://schemas.microsoft.com/office/word/2012/wordml" xmlns:w16cex="http://schemas.microsoft.com/office/word/2018/wordml/cex" xmlns:w16cid="http://schemas.microsoft.com/office/word/2016/wordml/cid" xmlns:w16="http://schemas.microsoft.com/office/word/2018/wordml" xmlns:w16sdtdh="http://schemas.microsoft.com/office/word/2020/wordml/sdtdatahash" xmlns:w16se="http://schemas.microsoft.com/office/word/2015/wordml/symex" xmlns:wpg="http://schemas.microsoft.com/office/word/2010/wordprocessingGroup" xmlns:wpi="http://schemas.microsoft.com/office/word/2010/wordprocessingInk" xmlns:wne="http://schemas.microsoft.com/office/word/2006/wordml" xmlns:wps="http://schemas.microsoft.com/office/word/2010/wordprocessingShape" mc:Ignorable="w14 w15 w16se w16cid w16 w16cex w16sdtdh wp14">
-  <w15:commentEx w15:paraId="565D434C" w15:done="0"/>
-  <w15:commentEx w15:paraId="4A35A277" w15:done="0"/>
-</w15:commentsEx>
-</file>
-
-<file path=word/commentsExtensible.xml><?xml version="1.0" encoding="utf-8"?>
-<w16cex:commentsExtensible xmlns:wpc="http://schemas.microsoft.com/office/word/2010/wordprocessingCanvas" xmlns:cx="http://schemas.microsoft.com/office/drawing/2014/chartex" xmlns:cx1="http://schemas.microsoft.com/office/drawing/2015/9/8/chartex" xmlns:cx2="http://schemas.microsoft.com/office/drawing/2015/10/21/chartex" xmlns:cx3="http://schemas.microsoft.com/office/drawing/2016/5/9/chartex" xmlns:cx4="http://schemas.microsoft.com/office/drawing/2016/5/10/chartex" xmlns:cx5="http://schemas.microsoft.com/office/drawing/2016/5/11/chartex" xmlns:cx6="http://schemas.microsoft.com/office/drawing/2016/5/12/chartex" xmlns:cx7="http://schemas.microsoft.com/office/drawing/2016/5/13/chartex" xmlns:cx8="http://schemas.microsoft.com/office/drawing/2016/5/14/chartex" xmlns:cr="http://schemas.microsoft.com/office/comments/2020/reactions" xmlns:mc="http://schemas.openxmlformats.org/markup-compatibility/2006" xmlns:aink="http://schemas.microsoft.com/office/drawing/2016/ink" xmlns:am3d="http://schemas.microsoft.com/office/drawing/2017/model3d" xmlns:o="urn:schemas-microsoft-com:office:office" xmlns:oel="http://schemas.microsoft.com/office/2019/extlst" xmlns:r="http://schemas.openxmlformats.org/officeDocument/2006/relationships" xmlns:m="http://schemas.openxmlformats.org/officeDocument/2006/math" xmlns:v="urn:schemas-microsoft-com:vml" xmlns:wp14="http://schemas.microsoft.com/office/word/2010/wordprocessingDrawing" xmlns:wp="http://schemas.openxmlformats.org/drawingml/2006/wordprocessingDrawing" xmlns:w10="urn:schemas-microsoft-com:office:word" xmlns:w="http://schemas.openxmlformats.org/wordprocessingml/2006/main" xmlns:w14="http://schemas.microsoft.com/office/word/2010/wordml" xmlns:w15="http://schemas.microsoft.com/office/word/2012/wordml" xmlns:w16cex="http://schemas.microsoft.com/office/word/2018/wordml/cex" xmlns:w16cid="http://schemas.microsoft.com/office/word/2016/wordml/cid" xmlns:w16="http://schemas.microsoft.com/office/word/2018/wordml" xmlns:w16sdtdh="http://schemas.microsoft.com/office/word/2020/wordml/sdtdatahash" xmlns:w16se="http://schemas.microsoft.com/office/word/2015/wordml/symex" xmlns:wpg="http://schemas.microsoft.com/office/word/2010/wordprocessingGroup" xmlns:wpi="http://schemas.microsoft.com/office/word/2010/wordprocessingInk" xmlns:wne="http://schemas.microsoft.com/office/word/2006/wordml" xmlns:wps="http://schemas.microsoft.com/office/word/2010/wordprocessingShape" mc:Ignorable="w14 w15 w16se w16cid w16 w16cex w16sdtdh cr wp14">
-  <w16cex:commentExtensible w16cex:durableId="4C8C8980" w16cex:dateUtc="2024-03-07T20:13:00Z"/>
-  <w16cex:commentExtensible w16cex:durableId="263745E2" w16cex:dateUtc="2024-03-07T20:25:00Z"/>
-</w16cex:commentsExtensible>
-</file>
-
-<file path=word/commentsIds.xml><?xml version="1.0" encoding="utf-8"?>
-<w16cid:commentsIds xmlns:wpc="http://schemas.microsoft.com/office/word/2010/wordprocessingCanvas" xmlns:cx="http://schemas.microsoft.com/office/drawing/2014/chartex" xmlns:cx1="http://schemas.microsoft.com/office/drawing/2015/9/8/chartex" xmlns:cx2="http://schemas.microsoft.com/office/drawing/2015/10/21/chartex" xmlns:cx3="http://schemas.microsoft.com/office/drawing/2016/5/9/chartex" xmlns:cx4="http://schemas.microsoft.com/office/drawing/2016/5/10/chartex" xmlns:cx5="http://schemas.microsoft.com/office/drawing/2016/5/11/chartex" xmlns:cx6="http://schemas.microsoft.com/office/drawing/2016/5/12/chartex" xmlns:cx7="http://schemas.microsoft.com/office/drawing/2016/5/13/chartex" xmlns:cx8="http://schemas.microsoft.com/office/drawing/2016/5/14/chartex" xmlns:mc="http://schemas.openxmlformats.org/markup-compatibility/2006" xmlns:aink="http://schemas.microsoft.com/office/drawing/2016/ink" xmlns:am3d="http://schemas.microsoft.com/office/drawing/2017/model3d" xmlns:o="urn:schemas-microsoft-com:office:office" xmlns:oel="http://schemas.microsoft.com/office/2019/extlst" xmlns:r="http://schemas.openxmlformats.org/officeDocument/2006/relationships" xmlns:m="http://schemas.openxmlformats.org/officeDocument/2006/math" xmlns:v="urn:schemas-microsoft-com:vml" xmlns:wp14="http://schemas.microsoft.com/office/word/2010/wordprocessingDrawing" xmlns:wp="http://schemas.openxmlformats.org/drawingml/2006/wordprocessingDrawing" xmlns:w10="urn:schemas-microsoft-com:office:word" xmlns:w="http://schemas.openxmlformats.org/wordprocessingml/2006/main" xmlns:w14="http://schemas.microsoft.com/office/word/2010/wordml" xmlns:w15="http://schemas.microsoft.com/office/word/2012/wordml" xmlns:w16cex="http://schemas.microsoft.com/office/word/2018/wordml/cex" xmlns:w16cid="http://schemas.microsoft.com/office/word/2016/wordml/cid" xmlns:w16="http://schemas.microsoft.com/office/word/2018/wordml" xmlns:w16sdtdh="http://schemas.microsoft.com/office/word/2020/wordml/sdtdatahash" xmlns:w16se="http://schemas.microsoft.com/office/word/2015/wordml/symex" xmlns:wpg="http://schemas.microsoft.com/office/word/2010/wordprocessingGroup" xmlns:wpi="http://schemas.microsoft.com/office/word/2010/wordprocessingInk" xmlns:wne="http://schemas.microsoft.com/office/word/2006/wordml" xmlns:wps="http://schemas.microsoft.com/office/word/2010/wordprocessingShape" mc:Ignorable="w14 w15 w16se w16cid w16 w16cex w16sdtdh wp14">
-  <w16cid:commentId w16cid:paraId="565D434C" w16cid:durableId="4C8C8980"/>
-  <w16cid:commentId w16cid:paraId="4A35A277" w16cid:durableId="263745E2"/>
-</w16cid:commentsIds>
 </file>
 
 <file path=word/numbering.xml><?xml version="1.0" encoding="utf-8"?>
@@ -3008,14 +2695,6 @@
     <w:abstractNumId w:val="2"/>
   </w:num>
 </w:numbering>
-</file>
-
-<file path=word/people.xml><?xml version="1.0" encoding="utf-8"?>
-<w15:people xmlns:wpc="http://schemas.microsoft.com/office/word/2010/wordprocessingCanvas" xmlns:cx="http://schemas.microsoft.com/office/drawing/2014/chartex" xmlns:cx1="http://schemas.microsoft.com/office/drawing/2015/9/8/chartex" xmlns:cx2="http://schemas.microsoft.com/office/drawing/2015/10/21/chartex" xmlns:cx3="http://schemas.microsoft.com/office/drawing/2016/5/9/chartex" xmlns:cx4="http://schemas.microsoft.com/office/drawing/2016/5/10/chartex" xmlns:cx5="http://schemas.microsoft.com/office/drawing/2016/5/11/chartex" xmlns:cx6="http://schemas.microsoft.com/office/drawing/2016/5/12/chartex" xmlns:cx7="http://schemas.microsoft.com/office/drawing/2016/5/13/chartex" xmlns:cx8="http://schemas.microsoft.com/office/drawing/2016/5/14/chartex" xmlns:mc="http://schemas.openxmlformats.org/markup-compatibility/2006" xmlns:aink="http://schemas.microsoft.com/office/drawing/2016/ink" xmlns:am3d="http://schemas.microsoft.com/office/drawing/2017/model3d" xmlns:o="urn:schemas-microsoft-com:office:office" xmlns:oel="http://schemas.microsoft.com/office/2019/extlst" xmlns:r="http://schemas.openxmlformats.org/officeDocument/2006/relationships" xmlns:m="http://schemas.openxmlformats.org/officeDocument/2006/math" xmlns:v="urn:schemas-microsoft-com:vml" xmlns:wp14="http://schemas.microsoft.com/office/word/2010/wordprocessingDrawing" xmlns:wp="http://schemas.openxmlformats.org/drawingml/2006/wordprocessingDrawing" xmlns:w10="urn:schemas-microsoft-com:office:word" xmlns:w="http://schemas.openxmlformats.org/wordprocessingml/2006/main" xmlns:w14="http://schemas.microsoft.com/office/word/2010/wordml" xmlns:w15="http://schemas.microsoft.com/office/word/2012/wordml" xmlns:w16cex="http://schemas.microsoft.com/office/word/2018/wordml/cex" xmlns:w16cid="http://schemas.microsoft.com/office/word/2016/wordml/cid" xmlns:w16="http://schemas.microsoft.com/office/word/2018/wordml" xmlns:w16sdtdh="http://schemas.microsoft.com/office/word/2020/wordml/sdtdatahash" xmlns:w16se="http://schemas.microsoft.com/office/word/2015/wordml/symex" xmlns:wpg="http://schemas.microsoft.com/office/word/2010/wordprocessingGroup" xmlns:wpi="http://schemas.microsoft.com/office/word/2010/wordprocessingInk" xmlns:wne="http://schemas.microsoft.com/office/word/2006/wordml" xmlns:wps="http://schemas.microsoft.com/office/word/2010/wordprocessingShape" mc:Ignorable="w14 w15 w16se w16cid w16 w16cex w16sdtdh wp14">
-  <w15:person w15:author="Guanyang Xue">
-    <w15:presenceInfo w15:providerId="AD" w15:userId="S::gux215@lehigh.edu::3ee7f090-6143-4706-9641-bef37d3fcacb"/>
-  </w15:person>
-</w15:people>
 </file>
 
 <file path=word/styles.xml><?xml version="1.0" encoding="utf-8"?>

</xml_diff>

<commit_message>
Big Ass Fan template completed
</commit_message>
<xml_diff>
--- a/Motor/Big Ass Fan/template.docx
+++ b/Motor/Big Ass Fan/template.docx
@@ -1746,11 +1746,7 @@
         <w:t xml:space="preserve">MMBtu </w:t>
       </w:r>
       <w:r>
-        <w:rPr>
-          <w:rFonts w:hint="eastAsia"/>
-          <w:lang w:eastAsia="zh-CN"/>
-        </w:rPr>
-        <w:t>-</w:t>
+        <w:t>–</w:t>
       </w:r>
       <w:r>
         <w:t xml:space="preserve"> </w:t>
@@ -1785,11 +1781,7 @@
         <w:t xml:space="preserve">/kWh </w:t>
       </w:r>
       <w:r>
-        <w:rPr>
-          <w:rFonts w:hint="eastAsia"/>
-          <w:lang w:eastAsia="zh-CN"/>
-        </w:rPr>
-        <w:t>-</w:t>
+        <w:t>–</w:t>
       </w:r>
       <w:r>
         <w:t xml:space="preserve"> </w:t>
@@ -2000,6 +1992,520 @@
     </w:p>
     <w:p>
       <w:pPr>
+        <w:spacing w:line="360" w:lineRule="auto"/>
+        <w:jc w:val="both"/>
+        <w:rPr>
+          <w:color w:val="000000"/>
+        </w:rPr>
+      </w:pPr>
+      <w:r>
+        <w:rPr>
+          <w:color w:val="000000"/>
+        </w:rPr>
+        <w:t>&lt;REBATE&gt;</w:t>
+      </w:r>
+    </w:p>
+    <w:p>
+      <w:pPr>
+        <w:spacing w:line="360" w:lineRule="auto"/>
+        <w:jc w:val="both"/>
+        <w:rPr>
+          <w:rFonts w:eastAsiaTheme="minorEastAsia"/>
+          <w:bCs/>
+        </w:rPr>
+      </w:pPr>
+      <w:r>
+        <w:rPr>
+          <w:color w:val="000000"/>
+        </w:rPr>
+        <w:lastRenderedPageBreak/>
+        <w:tab/>
+      </w:r>
+      <w:r>
+        <w:rPr>
+          <w:color w:val="000000"/>
+        </w:rPr>
+        <w:t xml:space="preserve">However, there could be energy efficiency rebates available through your utility company, which could potentially reduce the overall capital cost and thereby the payback period. The savings from the rebate </w:t>
+      </w:r>
+      <w:proofErr w:type="gramStart"/>
+      <w:r>
+        <w:rPr>
+          <w:color w:val="000000"/>
+        </w:rPr>
+        <w:t>is</w:t>
+      </w:r>
+      <w:proofErr w:type="gramEnd"/>
+      <w:r>
+        <w:rPr>
+          <w:color w:val="000000"/>
+        </w:rPr>
+        <w:t xml:space="preserve"> calculated below.</w:t>
+      </w:r>
+    </w:p>
+    <w:p>
+      <w:pPr>
+        <w:pBdr>
+          <w:top w:val="nil"/>
+          <w:left w:val="nil"/>
+          <w:bottom w:val="nil"/>
+          <w:right w:val="nil"/>
+          <w:between w:val="nil"/>
+        </w:pBdr>
+        <w:spacing w:line="360" w:lineRule="auto"/>
+        <w:jc w:val="both"/>
+        <w:rPr>
+          <w:color w:val="000000"/>
+        </w:rPr>
+      </w:pPr>
+      <w:r>
+        <w:rPr>
+          <w:color w:val="000000"/>
+        </w:rPr>
+        <w:tab/>
+      </w:r>
+      <w:r>
+        <w:rPr>
+          <w:color w:val="000000"/>
+        </w:rPr>
+        <w:t>RB</w:t>
+      </w:r>
+      <w:r>
+        <w:rPr>
+          <w:color w:val="000000"/>
+        </w:rPr>
+        <w:tab/>
+      </w:r>
+      <w:r>
+        <w:rPr>
+          <w:color w:val="000000"/>
+        </w:rPr>
+        <w:t xml:space="preserve">= </w:t>
+      </w:r>
+      <w:r>
+        <w:rPr>
+          <w:color w:val="000000"/>
+        </w:rPr>
+        <w:t>${ERR}</w:t>
+      </w:r>
+      <w:r>
+        <w:rPr>
+          <w:color w:val="000000"/>
+        </w:rPr>
+        <w:sym w:font="Symbol" w:char="F0D7"/>
+      </w:r>
+      <w:proofErr w:type="spellStart"/>
+      <w:r>
+        <w:rPr>
+          <w:color w:val="000000"/>
+        </w:rPr>
+        <w:t>yr</w:t>
+      </w:r>
+      <w:proofErr w:type="spellEnd"/>
+      <w:r>
+        <w:rPr>
+          <w:color w:val="000000"/>
+        </w:rPr>
+        <w:t>/kWh</w:t>
+      </w:r>
+      <w:r>
+        <w:rPr>
+          <w:color w:val="000000"/>
+        </w:rPr>
+        <w:t xml:space="preserve"> </w:t>
+      </w:r>
+      <w:r>
+        <w:t>×</w:t>
+      </w:r>
+      <w:r>
+        <w:rPr>
+          <w:color w:val="000000"/>
+        </w:rPr>
+        <w:t xml:space="preserve"> </w:t>
+      </w:r>
+      <w:r>
+        <w:rPr>
+          <w:color w:val="000000"/>
+        </w:rPr>
+        <w:t>ES</w:t>
+      </w:r>
+    </w:p>
+    <w:p>
+      <w:pPr>
+        <w:pBdr>
+          <w:top w:val="nil"/>
+          <w:left w:val="nil"/>
+          <w:bottom w:val="nil"/>
+          <w:right w:val="nil"/>
+          <w:between w:val="nil"/>
+        </w:pBdr>
+        <w:spacing w:line="360" w:lineRule="auto"/>
+        <w:jc w:val="both"/>
+        <w:rPr>
+          <w:color w:val="000000"/>
+        </w:rPr>
+      </w:pPr>
+      <w:r>
+        <w:rPr>
+          <w:color w:val="000000"/>
+        </w:rPr>
+        <w:tab/>
+      </w:r>
+      <w:r>
+        <w:rPr>
+          <w:color w:val="000000"/>
+        </w:rPr>
+        <w:tab/>
+      </w:r>
+      <w:r>
+        <w:rPr>
+          <w:color w:val="000000"/>
+        </w:rPr>
+        <w:t xml:space="preserve">= </w:t>
+      </w:r>
+      <w:r>
+        <w:rPr>
+          <w:color w:val="000000"/>
+        </w:rPr>
+        <w:t>${ERR}</w:t>
+      </w:r>
+      <w:r>
+        <w:rPr>
+          <w:color w:val="000000"/>
+        </w:rPr>
+        <w:sym w:font="Symbol" w:char="F0D7"/>
+      </w:r>
+      <w:proofErr w:type="spellStart"/>
+      <w:r>
+        <w:rPr>
+          <w:color w:val="000000"/>
+        </w:rPr>
+        <w:t>yr</w:t>
+      </w:r>
+      <w:proofErr w:type="spellEnd"/>
+      <w:r>
+        <w:rPr>
+          <w:color w:val="000000"/>
+        </w:rPr>
+        <w:t>/kWh</w:t>
+      </w:r>
+      <w:r>
+        <w:rPr>
+          <w:color w:val="000000"/>
+        </w:rPr>
+        <w:t xml:space="preserve"> </w:t>
+      </w:r>
+      <w:r>
+        <w:t>×</w:t>
+      </w:r>
+      <w:r>
+        <w:rPr>
+          <w:color w:val="000000"/>
+        </w:rPr>
+        <w:t xml:space="preserve"> </w:t>
+      </w:r>
+      <w:r>
+        <w:rPr>
+          <w:color w:val="000000"/>
+        </w:rPr>
+        <w:t>${ES}</w:t>
+      </w:r>
+      <w:r>
+        <w:t xml:space="preserve"> </w:t>
+      </w:r>
+      <w:r>
+        <w:rPr>
+          <w:color w:val="000000"/>
+        </w:rPr>
+        <w:t>kWh/</w:t>
+      </w:r>
+      <w:proofErr w:type="spellStart"/>
+      <w:r>
+        <w:rPr>
+          <w:color w:val="000000"/>
+        </w:rPr>
+        <w:t>yr</w:t>
+      </w:r>
+      <w:proofErr w:type="spellEnd"/>
+    </w:p>
+    <w:p>
+      <w:pPr>
+        <w:pBdr>
+          <w:top w:val="nil"/>
+          <w:left w:val="nil"/>
+          <w:bottom w:val="nil"/>
+          <w:right w:val="nil"/>
+          <w:between w:val="nil"/>
+        </w:pBdr>
+        <w:spacing w:line="360" w:lineRule="auto"/>
+        <w:jc w:val="both"/>
+        <w:rPr>
+          <w:color w:val="000000"/>
+        </w:rPr>
+      </w:pPr>
+      <w:r>
+        <w:rPr>
+          <w:color w:val="000000"/>
+        </w:rPr>
+        <w:tab/>
+      </w:r>
+      <w:r>
+        <w:rPr>
+          <w:color w:val="000000"/>
+        </w:rPr>
+        <w:tab/>
+      </w:r>
+      <w:r>
+        <w:rPr>
+          <w:color w:val="000000"/>
+        </w:rPr>
+        <w:t xml:space="preserve">= </w:t>
+      </w:r>
+      <w:r>
+        <w:t>${RB}</w:t>
+      </w:r>
+    </w:p>
+    <w:p>
+      <w:pPr>
+        <w:spacing w:line="360" w:lineRule="auto"/>
+        <w:jc w:val="both"/>
+        <w:rPr>
+          <w:bCs/>
+        </w:rPr>
+      </w:pPr>
+      <w:r>
+        <w:rPr>
+          <w:bCs/>
+        </w:rPr>
+        <w:tab/>
+      </w:r>
+      <w:r>
+        <w:rPr>
+          <w:bCs/>
+        </w:rPr>
+        <w:t>The incentives are capped at 50% of the project cost</w:t>
+      </w:r>
+      <w:r>
+        <w:rPr>
+          <w:bCs/>
+        </w:rPr>
+        <w:t xml:space="preserve">, which </w:t>
+      </w:r>
+      <w:r>
+        <w:rPr>
+          <w:bCs/>
+        </w:rPr>
+        <w:t>makes the modified rebate savings</w:t>
+      </w:r>
+      <w:r>
+        <w:rPr>
+          <w:bCs/>
+        </w:rPr>
+        <w:t>,</w:t>
+      </w:r>
+      <w:r>
+        <w:rPr>
+          <w:bCs/>
+        </w:rPr>
+        <w:t xml:space="preserve"> MRB</w:t>
+      </w:r>
+      <w:r>
+        <w:rPr>
+          <w:bCs/>
+        </w:rPr>
+        <w:t>,</w:t>
+      </w:r>
+      <w:r>
+        <w:rPr>
+          <w:bCs/>
+        </w:rPr>
+        <w:t xml:space="preserve"> equal to </w:t>
+      </w:r>
+      <w:r>
+        <w:t>$</w:t>
+      </w:r>
+      <w:r>
+        <w:t>{MRB}</w:t>
+      </w:r>
+      <w:r>
+        <w:rPr>
+          <w:bCs/>
+        </w:rPr>
+        <w:t>. Hence, the modified implementation cost</w:t>
+      </w:r>
+      <w:r>
+        <w:rPr>
+          <w:bCs/>
+        </w:rPr>
+        <w:t xml:space="preserve">, </w:t>
+      </w:r>
+      <w:r>
+        <w:rPr>
+          <w:bCs/>
+        </w:rPr>
+        <w:t>MIC</w:t>
+      </w:r>
+      <w:r>
+        <w:rPr>
+          <w:bCs/>
+        </w:rPr>
+        <w:t>,</w:t>
+      </w:r>
+      <w:r>
+        <w:rPr>
+          <w:bCs/>
+        </w:rPr>
+        <w:t xml:space="preserve"> is estimated as follows:</w:t>
+      </w:r>
+    </w:p>
+    <w:p>
+      <w:pPr>
+        <w:spacing w:line="360" w:lineRule="auto"/>
+        <w:jc w:val="both"/>
+        <w:rPr>
+          <w:bCs/>
+        </w:rPr>
+      </w:pPr>
+      <w:r>
+        <w:rPr>
+          <w:bCs/>
+        </w:rPr>
+        <w:tab/>
+      </w:r>
+      <w:r>
+        <w:rPr>
+          <w:bCs/>
+        </w:rPr>
+        <w:t>MIC</w:t>
+      </w:r>
+      <w:r>
+        <w:rPr>
+          <w:bCs/>
+        </w:rPr>
+        <w:tab/>
+        <w:t xml:space="preserve">= IC </w:t>
+      </w:r>
+      <w:r>
+        <w:rPr>
+          <w:bCs/>
+        </w:rPr>
+        <w:t>-</w:t>
+      </w:r>
+      <w:r>
+        <w:rPr>
+          <w:bCs/>
+        </w:rPr>
+        <w:t xml:space="preserve"> MRB</w:t>
+      </w:r>
+    </w:p>
+    <w:p>
+      <w:pPr>
+        <w:spacing w:line="360" w:lineRule="auto"/>
+        <w:jc w:val="both"/>
+        <w:rPr>
+          <w:bCs/>
+        </w:rPr>
+      </w:pPr>
+      <w:r>
+        <w:rPr>
+          <w:bCs/>
+        </w:rPr>
+        <w:tab/>
+      </w:r>
+      <w:r>
+        <w:rPr>
+          <w:bCs/>
+        </w:rPr>
+        <w:tab/>
+      </w:r>
+      <w:r>
+        <w:rPr>
+          <w:bCs/>
+        </w:rPr>
+        <w:t xml:space="preserve">= </w:t>
+      </w:r>
+      <w:r>
+        <w:t>$</w:t>
+      </w:r>
+      <w:r>
+        <w:t>{IC}</w:t>
+      </w:r>
+      <w:r>
+        <w:rPr>
+          <w:bCs/>
+        </w:rPr>
+        <w:t xml:space="preserve"> - </w:t>
+      </w:r>
+      <w:r>
+        <w:t>$</w:t>
+      </w:r>
+      <w:r>
+        <w:t>{MRB}</w:t>
+      </w:r>
+    </w:p>
+    <w:p>
+      <w:pPr>
+        <w:spacing w:line="360" w:lineRule="auto"/>
+        <w:jc w:val="both"/>
+        <w:rPr>
+          <w:bCs/>
+        </w:rPr>
+      </w:pPr>
+      <w:r>
+        <w:rPr>
+          <w:bCs/>
+        </w:rPr>
+        <w:tab/>
+      </w:r>
+      <w:r>
+        <w:rPr>
+          <w:bCs/>
+        </w:rPr>
+        <w:tab/>
+      </w:r>
+      <w:r>
+        <w:rPr>
+          <w:bCs/>
+        </w:rPr>
+        <w:t xml:space="preserve">= </w:t>
+      </w:r>
+      <w:r>
+        <w:t>$</w:t>
+      </w:r>
+      <w:r>
+        <w:t>{MIC}</w:t>
+      </w:r>
+    </w:p>
+    <w:p>
+      <w:pPr>
+        <w:suppressAutoHyphens/>
+        <w:spacing w:line="360" w:lineRule="auto"/>
+        <w:contextualSpacing/>
+        <w:jc w:val="both"/>
+      </w:pPr>
+      <w:r>
+        <w:rPr>
+          <w:bCs/>
+        </w:rPr>
+        <w:tab/>
+        <w:t>The modified implementation cost is ${MIC</w:t>
+      </w:r>
+      <w:proofErr w:type="gramStart"/>
+      <w:r>
+        <w:rPr>
+          <w:bCs/>
+        </w:rPr>
+        <w:t>}.&lt;</w:t>
+      </w:r>
+      <w:proofErr w:type="gramEnd"/>
+      <w:r>
+        <w:rPr>
+          <w:bCs/>
+        </w:rPr>
+        <w:t>/REBATE&gt;</w:t>
+      </w:r>
+    </w:p>
+    <w:p>
+      <w:pPr>
         <w:pStyle w:val="BodyText"/>
         <w:spacing w:before="240"/>
         <w:ind w:firstLine="720"/>
@@ -2149,14 +2655,7 @@
         <w:rPr>
           <w:b/>
         </w:rPr>
-        <w:t xml:space="preserve">The </w:t>
-      </w:r>
-      <w:r>
-        <w:rPr>
-          <w:b/>
-        </w:rPr>
-        <w:lastRenderedPageBreak/>
-        <w:t>estimated annual cost sav</w:t>
+        <w:t>The estimated annual cost sav</w:t>
       </w:r>
       <w:r>
         <w:rPr>

</xml_diff>

<commit_message>
Motor Templates operating hours update
</commit_message>
<xml_diff>
--- a/Motor/Big Ass Fan/template.docx
+++ b/Motor/Big Ass Fan/template.docx
@@ -1151,7 +1151,7 @@
       <w:pPr>
         <w:pStyle w:val="BodyTextIndent"/>
         <w:spacing w:line="360" w:lineRule="auto"/>
-        <w:ind w:firstLine="0"/>
+        <w:ind w:left="720" w:hanging="720"/>
         <w:jc w:val="both"/>
       </w:pPr>
       <w:r>
@@ -1189,23 +1189,70 @@
         <w:t>${HR}</w:t>
       </w:r>
       <w:r>
-        <w:t xml:space="preserve"> h</w:t>
-      </w:r>
-      <w:r>
-        <w:t xml:space="preserve">ours per day, </w:t>
+        <w:t xml:space="preserve"> </w:t>
+      </w:r>
+      <w:proofErr w:type="spellStart"/>
+      <w:r>
+        <w:t>h</w:t>
+      </w:r>
+      <w:r>
+        <w:t>rs</w:t>
+      </w:r>
+      <w:proofErr w:type="spellEnd"/>
+      <w:r>
+        <w:t>/</w:t>
+      </w:r>
+      <w:r>
+        <w:t xml:space="preserve">day, </w:t>
       </w:r>
       <w:r>
         <w:t>${DY}</w:t>
       </w:r>
       <w:r>
-        <w:t xml:space="preserve"> days per week, </w:t>
+        <w:tab/>
+      </w:r>
+      <w:r>
+        <w:tab/>
+      </w:r>
+      <w:r>
+        <w:t xml:space="preserve"> </w:t>
+      </w:r>
+      <w:r>
+        <w:t xml:space="preserve">   </w:t>
+      </w:r>
+      <w:r>
+        <w:t>days</w:t>
+      </w:r>
+      <w:r>
+        <w:t>/</w:t>
+      </w:r>
+      <w:proofErr w:type="spellStart"/>
+      <w:r>
+        <w:t>wk</w:t>
+      </w:r>
+      <w:proofErr w:type="spellEnd"/>
+      <w:r>
+        <w:t xml:space="preserve">, </w:t>
       </w:r>
       <w:r>
         <w:t>${WK}</w:t>
       </w:r>
       <w:r>
-        <w:t xml:space="preserve"> weeks per year</w:t>
-      </w:r>
+        <w:t xml:space="preserve"> </w:t>
+      </w:r>
+      <w:proofErr w:type="spellStart"/>
+      <w:r>
+        <w:t>wks</w:t>
+      </w:r>
+      <w:proofErr w:type="spellEnd"/>
+      <w:r>
+        <w:t>/</w:t>
+      </w:r>
+      <w:proofErr w:type="spellStart"/>
+      <w:r>
+        <w:t>yr</w:t>
+      </w:r>
+      <w:proofErr w:type="spellEnd"/>
       <w:r>
         <w:t>)</w:t>
       </w:r>

</xml_diff>